<commit_message>
fix: pre final version
</commit_message>
<xml_diff>
--- a/Vojtech_Lahola_Herni_Manual.docx
+++ b/Vojtech_Lahola_Herni_Manual.docx
@@ -4,7 +4,7 @@
   <w:body>
     <w:tbl>
       <w:tblPr>
-        <w:tblStyle w:val="Mkatabulky"/>
+        <w:tblStyle w:val="TableGrid"/>
         <w:tblpPr w:leftFromText="141" w:rightFromText="141" w:vertAnchor="page" w:horzAnchor="margin" w:tblpY="1403"/>
         <w:tblW w:w="5000" w:type="pct"/>
         <w:tblBorders>
@@ -79,6 +79,31 @@
               <w:t>Herní manuál</w:t>
             </w:r>
           </w:p>
+          <w:p>
+            <w:pPr>
+              <w:pStyle w:val="Jmnopjmen"/>
+              <w:rPr>
+                <w:sz w:val="56"/>
+                <w:szCs w:val="56"/>
+              </w:rPr>
+            </w:pPr>
+            <w:r>
+              <w:rPr>
+                <w:sz w:val="56"/>
+                <w:szCs w:val="56"/>
+              </w:rPr>
+              <w:t xml:space="preserve">Ke hře </w:t>
+            </w:r>
+            <w:proofErr w:type="spellStart"/>
+            <w:r>
+              <w:rPr>
+                <w:sz w:val="56"/>
+                <w:szCs w:val="56"/>
+              </w:rPr>
+              <w:t>Carnage</w:t>
+            </w:r>
+            <w:proofErr w:type="spellEnd"/>
+          </w:p>
         </w:tc>
       </w:tr>
       <w:tr>
@@ -150,15 +175,44 @@
         <w:pStyle w:val="Nadpis2rovn"/>
       </w:pPr>
       <w:r>
-        <w:t>Co to je hra Carnage?</w:t>
+        <w:t xml:space="preserve">Co to je hra </w:t>
+      </w:r>
+      <w:proofErr w:type="spellStart"/>
+      <w:r>
+        <w:t>Carnage</w:t>
+      </w:r>
+      <w:proofErr w:type="spellEnd"/>
+      <w:r>
+        <w:t>?</w:t>
       </w:r>
     </w:p>
     <w:p>
       <w:pPr>
         <w:pStyle w:val="Bntext"/>
       </w:pPr>
-      <w:r>
-        <w:t>Carnage je hra na styl boomer shooter retro videoher. Účelem hry je přežít a dostat se přes velké armády nepřítel až ke konci. Hra dává intenzivní pocit, který udržuje hráče vždy ve střehu. Díky tomuhle se musí hráč správně rozhodovat a využívat své prostředky co nejlépe, aby se mu podařilo přežít.</w:t>
+      <w:proofErr w:type="spellStart"/>
+      <w:r>
+        <w:t>Carnage</w:t>
+      </w:r>
+      <w:proofErr w:type="spellEnd"/>
+      <w:r>
+        <w:t xml:space="preserve"> je hra na styl </w:t>
+      </w:r>
+      <w:proofErr w:type="spellStart"/>
+      <w:r>
+        <w:t>boomer</w:t>
+      </w:r>
+      <w:proofErr w:type="spellEnd"/>
+      <w:r>
+        <w:t xml:space="preserve"> </w:t>
+      </w:r>
+      <w:proofErr w:type="spellStart"/>
+      <w:r>
+        <w:t>shooter</w:t>
+      </w:r>
+      <w:proofErr w:type="spellEnd"/>
+      <w:r>
+        <w:t xml:space="preserve"> retro videoher. Účelem hry je přežít a dostat se přes velké armády nepřítel až ke konci. Hra dává intenzivní pocit, který udržuje hráče vždy ve střehu. Díky tomuhle se musí hráč správně rozhodovat a využívat své prostředky co nejlépe, aby se mu podařilo přežít.</w:t>
       </w:r>
     </w:p>
     <w:p>
@@ -224,8 +278,13 @@
       <w:pPr>
         <w:pStyle w:val="Bntext"/>
       </w:pPr>
-      <w:r>
-        <w:t xml:space="preserve">Carnage byla </w:t>
+      <w:proofErr w:type="spellStart"/>
+      <w:r>
+        <w:t>Carnage</w:t>
+      </w:r>
+      <w:proofErr w:type="spellEnd"/>
+      <w:r>
+        <w:t xml:space="preserve"> byla </w:t>
       </w:r>
       <w:r>
         <w:t>vyvíjena</w:t>
@@ -237,7 +296,15 @@
         <w:t>hráči</w:t>
       </w:r>
       <w:r>
-        <w:t xml:space="preserve">“, tedy víme co </w:t>
+        <w:t xml:space="preserve">“, tedy </w:t>
+      </w:r>
+      <w:proofErr w:type="gramStart"/>
+      <w:r>
+        <w:t>víme</w:t>
+      </w:r>
+      <w:proofErr w:type="gramEnd"/>
+      <w:r>
+        <w:t xml:space="preserve"> co </w:t>
       </w:r>
       <w:r>
         <w:t>hráče</w:t>
@@ -263,8 +330,13 @@
         </w:numPr>
       </w:pPr>
       <w:r>
-        <w:t>Stáhnout si GitHub Repozitář</w:t>
-      </w:r>
+        <w:t xml:space="preserve">Stáhnout si GitHub </w:t>
+      </w:r>
+      <w:proofErr w:type="spellStart"/>
+      <w:r>
+        <w:t>Repozitář</w:t>
+      </w:r>
+      <w:proofErr w:type="spellEnd"/>
     </w:p>
     <w:p>
       <w:pPr>
@@ -336,7 +408,15 @@
         <w:t>zmáčknutím</w:t>
       </w:r>
       <w:r>
-        <w:t xml:space="preserve"> tlačítek W, S, A a D, ve hře se také možnost se přikrčit díky tlačítka CTRL</w:t>
+        <w:t xml:space="preserve"> tlačítek W, S, A </w:t>
+      </w:r>
+      <w:proofErr w:type="spellStart"/>
+      <w:r>
+        <w:t>a</w:t>
+      </w:r>
+      <w:proofErr w:type="spellEnd"/>
+      <w:r>
+        <w:t xml:space="preserve"> D, ve hře se také možnost se přikrčit díky tlačítka CTRL</w:t>
       </w:r>
     </w:p>
     <w:p>
@@ -348,16 +428,30 @@
       <w:pPr>
         <w:pStyle w:val="Bntext"/>
       </w:pPr>
+      <w:proofErr w:type="spellStart"/>
+      <w:proofErr w:type="gramStart"/>
       <w:r>
         <w:rPr>
           <w:b/>
           <w:bCs/>
         </w:rPr>
         <w:lastRenderedPageBreak/>
-        <w:t>Střílerní -</w:t>
-      </w:r>
-      <w:r>
-        <w:t xml:space="preserve"> Hráč může střílet se zbraněmi, které </w:t>
+        <w:t>Střílerní</w:t>
+      </w:r>
+      <w:proofErr w:type="spellEnd"/>
+      <w:r>
+        <w:rPr>
+          <w:b/>
+          <w:bCs/>
+        </w:rPr>
+        <w:t xml:space="preserve"> -</w:t>
+      </w:r>
+      <w:r>
+        <w:t xml:space="preserve"> Hráč</w:t>
+      </w:r>
+      <w:proofErr w:type="gramEnd"/>
+      <w:r>
+        <w:t xml:space="preserve"> může střílet se zbraněmi, které </w:t>
       </w:r>
       <w:r>
         <w:t>nalézá</w:t>
@@ -585,7 +679,23 @@
         <w:t>Menu pozastavení hry obsahuje 3 tlačítka. Tlačítko Menu vrátí hráče zpět do hlavního menu, tlačítko</w:t>
       </w:r>
       <w:r>
-        <w:t xml:space="preserve"> resume vrátí hráče zpět do hry a tlačítko options otevře menu nastavení.</w:t>
+        <w:t xml:space="preserve"> </w:t>
+      </w:r>
+      <w:proofErr w:type="spellStart"/>
+      <w:r>
+        <w:t>resume</w:t>
+      </w:r>
+      <w:proofErr w:type="spellEnd"/>
+      <w:r>
+        <w:t xml:space="preserve"> vrátí hráče zpět do hry a tlačítko </w:t>
+      </w:r>
+      <w:proofErr w:type="spellStart"/>
+      <w:r>
+        <w:t>options</w:t>
+      </w:r>
+      <w:proofErr w:type="spellEnd"/>
+      <w:r>
+        <w:t xml:space="preserve"> otevře menu nastavení.</w:t>
       </w:r>
     </w:p>
     <w:p>
@@ -655,6 +765,7 @@
       <w:pPr>
         <w:pStyle w:val="Bntext"/>
       </w:pPr>
+      <w:proofErr w:type="gramStart"/>
       <w:r>
         <w:rPr>
           <w:b/>
@@ -670,7 +781,11 @@
         <w:t xml:space="preserve"> - </w:t>
       </w:r>
       <w:r>
-        <w:t>Menu nastavení obsahuje posuvník, který mění senzitivitu</w:t>
+        <w:t>Menu</w:t>
+      </w:r>
+      <w:proofErr w:type="gramEnd"/>
+      <w:r>
+        <w:t xml:space="preserve"> nastavení obsahuje posuvník, který mění senzitivitu</w:t>
       </w:r>
       <w:r>
         <w:t xml:space="preserve"> kamery hráče a tlačítko return, které vrátí hráče do menu pozastavení hry</w:t>
@@ -761,8 +876,17 @@
           <w:b/>
           <w:bCs/>
         </w:rPr>
-        <w:t>První úrověn</w:t>
-      </w:r>
+        <w:t xml:space="preserve">První </w:t>
+      </w:r>
+      <w:proofErr w:type="spellStart"/>
+      <w:r>
+        <w:rPr>
+          <w:b/>
+          <w:bCs/>
+        </w:rPr>
+        <w:t>úrověn</w:t>
+      </w:r>
+      <w:proofErr w:type="spellEnd"/>
       <w:r>
         <w:t xml:space="preserve"> – První úroveň se nachází ve věznici hradu, kde hráč byl zajat nepříteli. Jeho úkol je porazit všechny nepřítele, získat klíč a utéct z</w:t>
       </w:r>
@@ -1001,14 +1125,17 @@
       <w:pPr>
         <w:pStyle w:val="Nadpis1rovn"/>
       </w:pPr>
+      <w:proofErr w:type="spellStart"/>
       <w:r>
         <w:lastRenderedPageBreak/>
         <w:t>Credits</w:t>
       </w:r>
+      <w:proofErr w:type="spellEnd"/>
     </w:p>
     <w:p>
       <w:pPr>
         <w:pStyle w:val="Bntext"/>
+        <w:jc w:val="center"/>
         <w:rPr>
           <w:b/>
           <w:bCs/>
@@ -1039,6 +1166,7 @@
     <w:p>
       <w:pPr>
         <w:pStyle w:val="Bntext"/>
+        <w:jc w:val="center"/>
       </w:pPr>
       <w:r>
         <w:t>Štěpán Grebeníček</w:t>
@@ -1047,6 +1175,7 @@
     <w:p>
       <w:pPr>
         <w:pStyle w:val="Bntext"/>
+        <w:jc w:val="center"/>
       </w:pPr>
       <w:r>
         <w:t>Dominik Němec</w:t>
@@ -1055,6 +1184,7 @@
     <w:p>
       <w:pPr>
         <w:pStyle w:val="Bntext"/>
+        <w:jc w:val="center"/>
       </w:pPr>
       <w:r>
         <w:t>David Langer</w:t>
@@ -1063,14 +1193,21 @@
     <w:p>
       <w:pPr>
         <w:pStyle w:val="Bntext"/>
-      </w:pPr>
-      <w:r>
-        <w:t>Lukáš Benek</w:t>
-      </w:r>
+        <w:jc w:val="center"/>
+      </w:pPr>
+      <w:r>
+        <w:t xml:space="preserve">Lukáš </w:t>
+      </w:r>
+      <w:proofErr w:type="spellStart"/>
+      <w:r>
+        <w:t>Benek</w:t>
+      </w:r>
+      <w:proofErr w:type="spellEnd"/>
     </w:p>
     <w:p>
       <w:pPr>
         <w:pStyle w:val="Bntext"/>
+        <w:jc w:val="center"/>
       </w:pPr>
       <w:r>
         <w:t>Dominik Dvořák</w:t>
@@ -1079,6 +1216,7 @@
     <w:p>
       <w:pPr>
         <w:pStyle w:val="Bntext"/>
+        <w:jc w:val="center"/>
       </w:pPr>
       <w:r>
         <w:t>Vojtěch Lahola</w:t>
@@ -1087,14 +1225,21 @@
     <w:p>
       <w:pPr>
         <w:pStyle w:val="Bntext"/>
-      </w:pPr>
-      <w:r>
-        <w:t>Ondřej Vajďák</w:t>
-      </w:r>
+        <w:jc w:val="center"/>
+      </w:pPr>
+      <w:r>
+        <w:t xml:space="preserve">Ondřej </w:t>
+      </w:r>
+      <w:proofErr w:type="spellStart"/>
+      <w:r>
+        <w:t>Vajďák</w:t>
+      </w:r>
+      <w:proofErr w:type="spellEnd"/>
     </w:p>
     <w:p>
       <w:pPr>
         <w:pStyle w:val="Bntext"/>
+        <w:jc w:val="center"/>
       </w:pPr>
       <w:r>
         <w:t>Igor Ivanov</w:t>
@@ -1112,6 +1257,9 @@
       </w:r>
     </w:p>
     <w:p>
+      <w:pPr>
+        <w:jc w:val="center"/>
+      </w:pPr>
       <w:r>
         <w:rPr>
           <w:b/>
@@ -1121,19 +1269,24 @@
       </w:r>
     </w:p>
     <w:p>
-      <w:r>
-        <w:t xml:space="preserve"> </w:t>
-      </w:r>
-      <w:r>
-        <w:t xml:space="preserve">Clement Panchout </w:t>
-      </w:r>
-      <w:r>
-        <w:t> </w:t>
+      <w:pPr>
+        <w:jc w:val="center"/>
+      </w:pPr>
+      <w:r>
+        <w:t xml:space="preserve">Clement </w:t>
+      </w:r>
+      <w:proofErr w:type="spellStart"/>
+      <w:r>
+        <w:t>Panchout</w:t>
+      </w:r>
+      <w:proofErr w:type="spellEnd"/>
+      <w:r>
+        <w:t xml:space="preserve">  </w:t>
       </w:r>
       <w:hyperlink r:id="rId15" w:tgtFrame="_blank" w:history="1">
         <w:r>
           <w:rPr>
-            <w:rStyle w:val="Hypertextovodkaz"/>
+            <w:rStyle w:val="Hyperlink"/>
           </w:rPr>
           <w:t>www.clementpanchout.com</w:t>
         </w:r>
@@ -1141,6 +1294,7 @@
     </w:p>
     <w:p>
       <w:pPr>
+        <w:jc w:val="center"/>
         <w:rPr>
           <w:b/>
           <w:bCs/>
@@ -1151,49 +1305,76 @@
           <w:b/>
           <w:bCs/>
         </w:rPr>
-        <w:t xml:space="preserve">Textury:  </w:t>
-      </w:r>
-    </w:p>
-    <w:p>
-      <w:r>
-        <w:t xml:space="preserve">ScreamingBrainStudios </w:t>
+        <w:t>Textury:</w:t>
+      </w:r>
+    </w:p>
+    <w:p>
+      <w:pPr>
+        <w:jc w:val="center"/>
+      </w:pPr>
+      <w:proofErr w:type="spellStart"/>
+      <w:r>
+        <w:t>ScreamingBrainStudios</w:t>
+      </w:r>
+      <w:proofErr w:type="spellEnd"/>
+      <w:r>
+        <w:t xml:space="preserve"> </w:t>
       </w:r>
       <w:hyperlink r:id="rId16" w:history="1">
         <w:r>
           <w:rPr>
-            <w:rStyle w:val="Hypertextovodkaz"/>
+            <w:rStyle w:val="Hyperlink"/>
           </w:rPr>
           <w:t>https://screamingbrainstudios.itch.io/</w:t>
         </w:r>
       </w:hyperlink>
     </w:p>
     <w:p>
-      <w:r>
-        <w:t xml:space="preserve">Little Marian </w:t>
+      <w:pPr>
+        <w:jc w:val="center"/>
+      </w:pPr>
+      <w:proofErr w:type="spellStart"/>
+      <w:r>
+        <w:t>Little</w:t>
+      </w:r>
+      <w:proofErr w:type="spellEnd"/>
+      <w:r>
+        <w:t xml:space="preserve"> Marian </w:t>
       </w:r>
       <w:hyperlink r:id="rId17" w:history="1">
         <w:r>
           <w:rPr>
-            <w:rStyle w:val="Hypertextovodkaz"/>
+            <w:rStyle w:val="Hyperlink"/>
           </w:rPr>
           <w:t>https://little-martian.itch.io/</w:t>
         </w:r>
       </w:hyperlink>
     </w:p>
     <w:p>
-      <w:r>
-        <w:t xml:space="preserve">GoldenThumbs </w:t>
+      <w:pPr>
+        <w:jc w:val="center"/>
+      </w:pPr>
+      <w:proofErr w:type="spellStart"/>
+      <w:r>
+        <w:t>GoldenThumbs</w:t>
+      </w:r>
+      <w:proofErr w:type="spellEnd"/>
+      <w:r>
+        <w:t xml:space="preserve"> </w:t>
       </w:r>
       <w:hyperlink r:id="rId18" w:history="1">
         <w:r>
           <w:rPr>
-            <w:rStyle w:val="Hypertextovodkaz"/>
+            <w:rStyle w:val="Hyperlink"/>
           </w:rPr>
           <w:t>https://opengameart.org/users/goldenthumbs</w:t>
         </w:r>
       </w:hyperlink>
     </w:p>
     <w:p>
+      <w:pPr>
+        <w:jc w:val="center"/>
+      </w:pPr>
       <w:r>
         <w:rPr>
           <w:b/>
@@ -1203,57 +1384,105 @@
       </w:r>
       <w:r>
         <w:br/>
-        <w:t xml:space="preserve">Ace Specter </w:t>
+      </w:r>
+      <w:proofErr w:type="spellStart"/>
+      <w:r>
+        <w:t>Ace</w:t>
+      </w:r>
+      <w:proofErr w:type="spellEnd"/>
+      <w:r>
+        <w:t xml:space="preserve"> </w:t>
+      </w:r>
+      <w:proofErr w:type="spellStart"/>
+      <w:r>
+        <w:t>Specter</w:t>
+      </w:r>
+      <w:proofErr w:type="spellEnd"/>
+      <w:r>
+        <w:t xml:space="preserve"> </w:t>
       </w:r>
       <w:hyperlink r:id="rId19" w:history="1">
         <w:r>
           <w:rPr>
-            <w:rStyle w:val="Hypertextovodkaz"/>
+            <w:rStyle w:val="Hyperlink"/>
           </w:rPr>
           <w:t>https://ace-spectre.itch.io/</w:t>
         </w:r>
       </w:hyperlink>
     </w:p>
     <w:p>
-      <w:r>
-        <w:t xml:space="preserve">Lucas Coppio </w:t>
+      <w:pPr>
+        <w:jc w:val="center"/>
+      </w:pPr>
+      <w:r>
+        <w:t xml:space="preserve">Lucas </w:t>
+      </w:r>
+      <w:proofErr w:type="spellStart"/>
+      <w:r>
+        <w:t>Coppio</w:t>
+      </w:r>
+      <w:proofErr w:type="spellEnd"/>
+      <w:r>
+        <w:t xml:space="preserve"> </w:t>
       </w:r>
       <w:hyperlink r:id="rId20" w:history="1">
         <w:r>
           <w:rPr>
-            <w:rStyle w:val="Hypertextovodkaz"/>
+            <w:rStyle w:val="Hyperlink"/>
           </w:rPr>
           <w:t>https://scoppio.itch.io/</w:t>
         </w:r>
       </w:hyperlink>
     </w:p>
     <w:p>
-      <w:r>
-        <w:t xml:space="preserve">Cassie-OrbitGames </w:t>
+      <w:pPr>
+        <w:jc w:val="center"/>
+      </w:pPr>
+      <w:r>
+        <w:t>Cassie-</w:t>
+      </w:r>
+      <w:proofErr w:type="spellStart"/>
+      <w:r>
+        <w:t>OrbitGames</w:t>
+      </w:r>
+      <w:proofErr w:type="spellEnd"/>
+      <w:r>
+        <w:t xml:space="preserve"> </w:t>
       </w:r>
       <w:hyperlink r:id="rId21" w:history="1">
         <w:r>
           <w:rPr>
-            <w:rStyle w:val="Hypertextovodkaz"/>
+            <w:rStyle w:val="Hyperlink"/>
           </w:rPr>
           <w:t>https://opengameart.org/users/cassie-orbitgames</w:t>
         </w:r>
       </w:hyperlink>
     </w:p>
     <w:p>
-      <w:r>
-        <w:t xml:space="preserve">Pomarf </w:t>
+      <w:pPr>
+        <w:jc w:val="center"/>
+      </w:pPr>
+      <w:proofErr w:type="spellStart"/>
+      <w:r>
+        <w:t>Pomarf</w:t>
+      </w:r>
+      <w:proofErr w:type="spellEnd"/>
+      <w:r>
+        <w:t xml:space="preserve"> </w:t>
       </w:r>
       <w:hyperlink r:id="rId22" w:history="1">
         <w:r>
           <w:rPr>
-            <w:rStyle w:val="Hypertextovodkaz"/>
+            <w:rStyle w:val="Hyperlink"/>
           </w:rPr>
           <w:t>https://pomarf.itch.io/medkit</w:t>
         </w:r>
       </w:hyperlink>
     </w:p>
     <w:p>
+      <w:pPr>
+        <w:jc w:val="center"/>
+      </w:pPr>
       <w:r>
         <w:t xml:space="preserve">Děkuji všem </w:t>
       </w:r>
@@ -1318,7 +1547,7 @@
     <w:sdtContent>
       <w:p>
         <w:pPr>
-          <w:pStyle w:val="Zpat"/>
+          <w:pStyle w:val="Footer"/>
           <w:jc w:val="right"/>
           <w:rPr>
             <w:b/>
@@ -1328,7 +1557,7 @@
       </w:p>
       <w:tbl>
         <w:tblPr>
-          <w:tblStyle w:val="Mkatabulky"/>
+          <w:tblStyle w:val="TableGrid"/>
           <w:tblW w:w="5000" w:type="pct"/>
           <w:tblBorders>
             <w:left w:val="none" w:sz="0" w:space="0" w:color="auto"/>
@@ -1354,19 +1583,28 @@
             </w:tcPr>
             <w:p>
               <w:pPr>
-                <w:pStyle w:val="Zpat"/>
+                <w:pStyle w:val="Footer"/>
                 <w:spacing w:before="40"/>
                 <w:rPr>
                   <w:b/>
                   <w:bCs/>
                 </w:rPr>
               </w:pPr>
+              <w:proofErr w:type="spellStart"/>
               <w:r>
                 <w:rPr>
                   <w:b/>
                   <w:bCs/>
                 </w:rPr>
-                <w:t>Carnage herní manuál</w:t>
+                <w:t>Carnage</w:t>
+              </w:r>
+              <w:proofErr w:type="spellEnd"/>
+              <w:r>
+                <w:rPr>
+                  <w:b/>
+                  <w:bCs/>
+                </w:rPr>
+                <w:t xml:space="preserve"> herní manuál</w:t>
               </w:r>
             </w:p>
           </w:tc>
@@ -1376,7 +1614,7 @@
             </w:tcPr>
             <w:p>
               <w:pPr>
-                <w:pStyle w:val="Zpat"/>
+                <w:pStyle w:val="Footer"/>
                 <w:spacing w:before="40"/>
                 <w:jc w:val="right"/>
               </w:pPr>
@@ -1404,7 +1642,7 @@
       </w:tbl>
       <w:p>
         <w:pPr>
-          <w:pStyle w:val="Zpat"/>
+          <w:pStyle w:val="Footer"/>
           <w:jc w:val="right"/>
         </w:pPr>
       </w:p>
@@ -2813,14 +3051,14 @@
     <w:lsdException w:name="Unresolved Mention" w:semiHidden="1" w:unhideWhenUsed="1"/>
     <w:lsdException w:name="Smart Link" w:semiHidden="1" w:unhideWhenUsed="1"/>
   </w:latentStyles>
-  <w:style w:type="paragraph" w:default="1" w:styleId="Normln">
+  <w:style w:type="paragraph" w:default="1" w:styleId="Normal">
     <w:name w:val="Normal"/>
   </w:style>
-  <w:style w:type="paragraph" w:styleId="Nadpis1">
+  <w:style w:type="paragraph" w:styleId="Heading1">
     <w:name w:val="heading 1"/>
-    <w:basedOn w:val="Normln"/>
-    <w:next w:val="Normln"/>
-    <w:link w:val="Nadpis1Char"/>
+    <w:basedOn w:val="Normal"/>
+    <w:next w:val="Normal"/>
+    <w:link w:val="Heading1Char"/>
     <w:uiPriority w:val="9"/>
     <w:rsid w:val="00E855D2"/>
     <w:pPr>
@@ -2836,11 +3074,11 @@
       <w:szCs w:val="32"/>
     </w:rPr>
   </w:style>
-  <w:style w:type="paragraph" w:styleId="Nadpis2">
+  <w:style w:type="paragraph" w:styleId="Heading2">
     <w:name w:val="heading 2"/>
-    <w:basedOn w:val="Normln"/>
-    <w:next w:val="Normln"/>
-    <w:link w:val="Nadpis2Char"/>
+    <w:basedOn w:val="Normal"/>
+    <w:next w:val="Normal"/>
+    <w:link w:val="Heading2Char"/>
     <w:uiPriority w:val="9"/>
     <w:semiHidden/>
     <w:unhideWhenUsed/>
@@ -2858,11 +3096,11 @@
       <w:szCs w:val="26"/>
     </w:rPr>
   </w:style>
-  <w:style w:type="paragraph" w:styleId="Nadpis3">
+  <w:style w:type="paragraph" w:styleId="Heading3">
     <w:name w:val="heading 3"/>
-    <w:basedOn w:val="Normln"/>
-    <w:next w:val="Normln"/>
-    <w:link w:val="Nadpis3Char"/>
+    <w:basedOn w:val="Normal"/>
+    <w:next w:val="Normal"/>
+    <w:link w:val="Heading3Char"/>
     <w:uiPriority w:val="9"/>
     <w:semiHidden/>
     <w:unhideWhenUsed/>
@@ -2880,11 +3118,11 @@
       <w:szCs w:val="24"/>
     </w:rPr>
   </w:style>
-  <w:style w:type="paragraph" w:styleId="Nadpis4">
+  <w:style w:type="paragraph" w:styleId="Heading4">
     <w:name w:val="heading 4"/>
-    <w:basedOn w:val="Normln"/>
-    <w:next w:val="Normln"/>
-    <w:link w:val="Nadpis4Char"/>
+    <w:basedOn w:val="Normal"/>
+    <w:next w:val="Normal"/>
+    <w:link w:val="Heading4Char"/>
     <w:uiPriority w:val="9"/>
     <w:semiHidden/>
     <w:unhideWhenUsed/>
@@ -2903,11 +3141,11 @@
       <w:color w:val="2E74B5" w:themeColor="accent1" w:themeShade="BF"/>
     </w:rPr>
   </w:style>
-  <w:style w:type="paragraph" w:styleId="Nadpis5">
+  <w:style w:type="paragraph" w:styleId="Heading5">
     <w:name w:val="heading 5"/>
-    <w:basedOn w:val="Normln"/>
-    <w:next w:val="Normln"/>
-    <w:link w:val="Nadpis5Char"/>
+    <w:basedOn w:val="Normal"/>
+    <w:next w:val="Normal"/>
+    <w:link w:val="Heading5Char"/>
     <w:uiPriority w:val="9"/>
     <w:semiHidden/>
     <w:unhideWhenUsed/>
@@ -2924,11 +3162,11 @@
       <w:color w:val="2E74B5" w:themeColor="accent1" w:themeShade="BF"/>
     </w:rPr>
   </w:style>
-  <w:style w:type="paragraph" w:styleId="Nadpis6">
+  <w:style w:type="paragraph" w:styleId="Heading6">
     <w:name w:val="heading 6"/>
-    <w:basedOn w:val="Normln"/>
-    <w:next w:val="Normln"/>
-    <w:link w:val="Nadpis6Char"/>
+    <w:basedOn w:val="Normal"/>
+    <w:next w:val="Normal"/>
+    <w:link w:val="Heading6Char"/>
     <w:uiPriority w:val="9"/>
     <w:semiHidden/>
     <w:unhideWhenUsed/>
@@ -2945,11 +3183,11 @@
       <w:color w:val="1F4D78" w:themeColor="accent1" w:themeShade="7F"/>
     </w:rPr>
   </w:style>
-  <w:style w:type="paragraph" w:styleId="Nadpis7">
+  <w:style w:type="paragraph" w:styleId="Heading7">
     <w:name w:val="heading 7"/>
-    <w:basedOn w:val="Normln"/>
-    <w:next w:val="Normln"/>
-    <w:link w:val="Nadpis7Char"/>
+    <w:basedOn w:val="Normal"/>
+    <w:next w:val="Normal"/>
+    <w:link w:val="Heading7Char"/>
     <w:uiPriority w:val="9"/>
     <w:semiHidden/>
     <w:unhideWhenUsed/>
@@ -2968,11 +3206,11 @@
       <w:color w:val="1F4D78" w:themeColor="accent1" w:themeShade="7F"/>
     </w:rPr>
   </w:style>
-  <w:style w:type="paragraph" w:styleId="Nadpis8">
+  <w:style w:type="paragraph" w:styleId="Heading8">
     <w:name w:val="heading 8"/>
-    <w:basedOn w:val="Normln"/>
-    <w:next w:val="Normln"/>
-    <w:link w:val="Nadpis8Char"/>
+    <w:basedOn w:val="Normal"/>
+    <w:next w:val="Normal"/>
+    <w:link w:val="Heading8Char"/>
     <w:uiPriority w:val="9"/>
     <w:semiHidden/>
     <w:unhideWhenUsed/>
@@ -2991,11 +3229,11 @@
       <w:szCs w:val="21"/>
     </w:rPr>
   </w:style>
-  <w:style w:type="paragraph" w:styleId="Nadpis9">
+  <w:style w:type="paragraph" w:styleId="Heading9">
     <w:name w:val="heading 9"/>
-    <w:basedOn w:val="Normln"/>
-    <w:next w:val="Normln"/>
-    <w:link w:val="Nadpis9Char"/>
+    <w:basedOn w:val="Normal"/>
+    <w:next w:val="Normal"/>
+    <w:link w:val="Heading9Char"/>
     <w:uiPriority w:val="9"/>
     <w:semiHidden/>
     <w:unhideWhenUsed/>
@@ -3016,13 +3254,13 @@
       <w:szCs w:val="21"/>
     </w:rPr>
   </w:style>
-  <w:style w:type="character" w:default="1" w:styleId="Standardnpsmoodstavce">
+  <w:style w:type="character" w:default="1" w:styleId="DefaultParagraphFont">
     <w:name w:val="Default Paragraph Font"/>
     <w:uiPriority w:val="1"/>
     <w:semiHidden/>
     <w:unhideWhenUsed/>
   </w:style>
-  <w:style w:type="table" w:default="1" w:styleId="Normlntabulka">
+  <w:style w:type="table" w:default="1" w:styleId="TableNormal">
     <w:name w:val="Normal Table"/>
     <w:uiPriority w:val="99"/>
     <w:semiHidden/>
@@ -3037,7 +3275,7 @@
       </w:tblCellMar>
     </w:tblPr>
   </w:style>
-  <w:style w:type="numbering" w:default="1" w:styleId="Bezseznamu">
+  <w:style w:type="numbering" w:default="1" w:styleId="NoList">
     <w:name w:val="No List"/>
     <w:uiPriority w:val="99"/>
     <w:semiHidden/>
@@ -3045,7 +3283,7 @@
   </w:style>
   <w:style w:type="paragraph" w:customStyle="1" w:styleId="Nadpis1rovn">
     <w:name w:val="Nadpis 1. úrovně"/>
-    <w:next w:val="Normln"/>
+    <w:next w:val="Normal"/>
     <w:qFormat/>
     <w:rsid w:val="00430DBA"/>
     <w:pPr>
@@ -3064,7 +3302,7 @@
   <w:style w:type="paragraph" w:customStyle="1" w:styleId="Nadpis2rovn">
     <w:name w:val="Nadpis 2. úrovně"/>
     <w:basedOn w:val="Nadpis1rovn"/>
-    <w:next w:val="Normln"/>
+    <w:next w:val="Normal"/>
     <w:qFormat/>
     <w:rsid w:val="00430DBA"/>
     <w:pPr>
@@ -3081,7 +3319,7 @@
   <w:style w:type="paragraph" w:customStyle="1" w:styleId="Nadpis3rovn">
     <w:name w:val="Nadpis 3. úrovně"/>
     <w:basedOn w:val="Nadpis1rovn"/>
-    <w:next w:val="Normln"/>
+    <w:next w:val="Normal"/>
     <w:qFormat/>
     <w:rsid w:val="00430DBA"/>
     <w:pPr>
@@ -3097,7 +3335,7 @@
   </w:style>
   <w:style w:type="paragraph" w:customStyle="1" w:styleId="Bntext">
     <w:name w:val="Běžný text"/>
-    <w:basedOn w:val="Normln"/>
+    <w:basedOn w:val="Normal"/>
     <w:qFormat/>
     <w:rsid w:val="00C22C52"/>
     <w:pPr>
@@ -3117,10 +3355,10 @@
       </w:numPr>
     </w:pPr>
   </w:style>
-  <w:style w:type="character" w:customStyle="1" w:styleId="Nadpis1Char">
-    <w:name w:val="Nadpis 1 Char"/>
-    <w:basedOn w:val="Standardnpsmoodstavce"/>
-    <w:link w:val="Nadpis1"/>
+  <w:style w:type="character" w:customStyle="1" w:styleId="Heading1Char">
+    <w:name w:val="Heading 1 Char"/>
+    <w:basedOn w:val="DefaultParagraphFont"/>
+    <w:link w:val="Heading1"/>
     <w:uiPriority w:val="9"/>
     <w:rsid w:val="00E855D2"/>
     <w:rPr>
@@ -3130,10 +3368,10 @@
       <w:szCs w:val="32"/>
     </w:rPr>
   </w:style>
-  <w:style w:type="character" w:customStyle="1" w:styleId="Nadpis2Char">
-    <w:name w:val="Nadpis 2 Char"/>
-    <w:basedOn w:val="Standardnpsmoodstavce"/>
-    <w:link w:val="Nadpis2"/>
+  <w:style w:type="character" w:customStyle="1" w:styleId="Heading2Char">
+    <w:name w:val="Heading 2 Char"/>
+    <w:basedOn w:val="DefaultParagraphFont"/>
+    <w:link w:val="Heading2"/>
     <w:uiPriority w:val="9"/>
     <w:semiHidden/>
     <w:rsid w:val="00E855D2"/>
@@ -3144,10 +3382,10 @@
       <w:szCs w:val="26"/>
     </w:rPr>
   </w:style>
-  <w:style w:type="character" w:customStyle="1" w:styleId="Nadpis3Char">
-    <w:name w:val="Nadpis 3 Char"/>
-    <w:basedOn w:val="Standardnpsmoodstavce"/>
-    <w:link w:val="Nadpis3"/>
+  <w:style w:type="character" w:customStyle="1" w:styleId="Heading3Char">
+    <w:name w:val="Heading 3 Char"/>
+    <w:basedOn w:val="DefaultParagraphFont"/>
+    <w:link w:val="Heading3"/>
     <w:uiPriority w:val="9"/>
     <w:semiHidden/>
     <w:rsid w:val="00E855D2"/>
@@ -3158,10 +3396,10 @@
       <w:szCs w:val="24"/>
     </w:rPr>
   </w:style>
-  <w:style w:type="paragraph" w:styleId="Obsah1">
+  <w:style w:type="paragraph" w:styleId="TOC1">
     <w:name w:val="toc 1"/>
-    <w:basedOn w:val="Normln"/>
-    <w:next w:val="Normln"/>
+    <w:basedOn w:val="Normal"/>
+    <w:next w:val="Normal"/>
     <w:autoRedefine/>
     <w:uiPriority w:val="39"/>
     <w:unhideWhenUsed/>
@@ -3170,10 +3408,10 @@
       <w:spacing w:after="100"/>
     </w:pPr>
   </w:style>
-  <w:style w:type="paragraph" w:styleId="Obsah2">
+  <w:style w:type="paragraph" w:styleId="TOC2">
     <w:name w:val="toc 2"/>
-    <w:basedOn w:val="Normln"/>
-    <w:next w:val="Normln"/>
+    <w:basedOn w:val="Normal"/>
+    <w:next w:val="Normal"/>
     <w:autoRedefine/>
     <w:uiPriority w:val="39"/>
     <w:unhideWhenUsed/>
@@ -3183,10 +3421,10 @@
       <w:ind w:left="220"/>
     </w:pPr>
   </w:style>
-  <w:style w:type="paragraph" w:styleId="Obsah3">
+  <w:style w:type="paragraph" w:styleId="TOC3">
     <w:name w:val="toc 3"/>
-    <w:basedOn w:val="Normln"/>
-    <w:next w:val="Normln"/>
+    <w:basedOn w:val="Normal"/>
+    <w:next w:val="Normal"/>
     <w:autoRedefine/>
     <w:uiPriority w:val="39"/>
     <w:unhideWhenUsed/>
@@ -3196,9 +3434,9 @@
       <w:ind w:left="440"/>
     </w:pPr>
   </w:style>
-  <w:style w:type="character" w:styleId="Hypertextovodkaz">
+  <w:style w:type="character" w:styleId="Hyperlink">
     <w:name w:val="Hyperlink"/>
-    <w:basedOn w:val="Standardnpsmoodstavce"/>
+    <w:basedOn w:val="DefaultParagraphFont"/>
     <w:uiPriority w:val="99"/>
     <w:unhideWhenUsed/>
     <w:rsid w:val="00E855D2"/>
@@ -3230,10 +3468,10 @@
       <w:jc w:val="center"/>
     </w:pPr>
   </w:style>
-  <w:style w:type="paragraph" w:styleId="Titulek">
+  <w:style w:type="paragraph" w:styleId="Caption">
     <w:name w:val="caption"/>
-    <w:basedOn w:val="Normln"/>
-    <w:next w:val="Normln"/>
+    <w:basedOn w:val="Normal"/>
+    <w:next w:val="Normal"/>
     <w:uiPriority w:val="35"/>
     <w:unhideWhenUsed/>
     <w:rsid w:val="0093466D"/>
@@ -3253,10 +3491,10 @@
     <w:basedOn w:val="Bntext"/>
     <w:rsid w:val="0093466D"/>
   </w:style>
-  <w:style w:type="paragraph" w:styleId="Zhlav">
+  <w:style w:type="paragraph" w:styleId="Header">
     <w:name w:val="header"/>
-    <w:basedOn w:val="Normln"/>
-    <w:link w:val="ZhlavChar"/>
+    <w:basedOn w:val="Normal"/>
+    <w:link w:val="HeaderChar"/>
     <w:uiPriority w:val="99"/>
     <w:unhideWhenUsed/>
     <w:rsid w:val="0093466D"/>
@@ -3268,17 +3506,17 @@
       <w:spacing w:after="0" w:line="240" w:lineRule="auto"/>
     </w:pPr>
   </w:style>
-  <w:style w:type="character" w:customStyle="1" w:styleId="ZhlavChar">
-    <w:name w:val="Záhlaví Char"/>
-    <w:basedOn w:val="Standardnpsmoodstavce"/>
-    <w:link w:val="Zhlav"/>
+  <w:style w:type="character" w:customStyle="1" w:styleId="HeaderChar">
+    <w:name w:val="Header Char"/>
+    <w:basedOn w:val="DefaultParagraphFont"/>
+    <w:link w:val="Header"/>
     <w:uiPriority w:val="99"/>
     <w:rsid w:val="0093466D"/>
   </w:style>
-  <w:style w:type="paragraph" w:styleId="Zpat">
+  <w:style w:type="paragraph" w:styleId="Footer">
     <w:name w:val="footer"/>
-    <w:basedOn w:val="Normln"/>
-    <w:link w:val="ZpatChar"/>
+    <w:basedOn w:val="Normal"/>
+    <w:link w:val="FooterChar"/>
     <w:uiPriority w:val="99"/>
     <w:unhideWhenUsed/>
     <w:rsid w:val="0093466D"/>
@@ -3290,16 +3528,16 @@
       <w:spacing w:after="0" w:line="240" w:lineRule="auto"/>
     </w:pPr>
   </w:style>
-  <w:style w:type="character" w:customStyle="1" w:styleId="ZpatChar">
-    <w:name w:val="Zápatí Char"/>
-    <w:basedOn w:val="Standardnpsmoodstavce"/>
-    <w:link w:val="Zpat"/>
+  <w:style w:type="character" w:customStyle="1" w:styleId="FooterChar">
+    <w:name w:val="Footer Char"/>
+    <w:basedOn w:val="DefaultParagraphFont"/>
+    <w:link w:val="Footer"/>
     <w:uiPriority w:val="99"/>
     <w:rsid w:val="0093466D"/>
   </w:style>
-  <w:style w:type="table" w:styleId="Mkatabulky">
+  <w:style w:type="table" w:styleId="TableGrid">
     <w:name w:val="Table Grid"/>
-    <w:basedOn w:val="Normlntabulka"/>
+    <w:basedOn w:val="TableNormal"/>
     <w:uiPriority w:val="39"/>
     <w:rsid w:val="009B72AA"/>
     <w:pPr>
@@ -3316,9 +3554,9 @@
       </w:tblBorders>
     </w:tblPr>
   </w:style>
-  <w:style w:type="character" w:styleId="Zstupntext">
+  <w:style w:type="character" w:styleId="PlaceholderText">
     <w:name w:val="Placeholder Text"/>
-    <w:basedOn w:val="Standardnpsmoodstavce"/>
+    <w:basedOn w:val="DefaultParagraphFont"/>
     <w:uiPriority w:val="99"/>
     <w:semiHidden/>
     <w:rsid w:val="00BF0788"/>
@@ -3326,10 +3564,10 @@
       <w:color w:val="808080"/>
     </w:rPr>
   </w:style>
-  <w:style w:type="paragraph" w:styleId="Nadpisobsahu">
+  <w:style w:type="paragraph" w:styleId="TOCHeading">
     <w:name w:val="TOC Heading"/>
-    <w:basedOn w:val="Nadpis1"/>
-    <w:next w:val="Normln"/>
+    <w:basedOn w:val="Heading1"/>
+    <w:next w:val="Normal"/>
     <w:uiPriority w:val="39"/>
     <w:unhideWhenUsed/>
     <w:qFormat/>
@@ -3341,10 +3579,10 @@
       <w:lang w:eastAsia="cs-CZ"/>
     </w:rPr>
   </w:style>
-  <w:style w:type="character" w:customStyle="1" w:styleId="Nadpis4Char">
-    <w:name w:val="Nadpis 4 Char"/>
-    <w:basedOn w:val="Standardnpsmoodstavce"/>
-    <w:link w:val="Nadpis4"/>
+  <w:style w:type="character" w:customStyle="1" w:styleId="Heading4Char">
+    <w:name w:val="Heading 4 Char"/>
+    <w:basedOn w:val="DefaultParagraphFont"/>
+    <w:link w:val="Heading4"/>
     <w:uiPriority w:val="9"/>
     <w:semiHidden/>
     <w:rsid w:val="007E725B"/>
@@ -3355,10 +3593,10 @@
       <w:color w:val="2E74B5" w:themeColor="accent1" w:themeShade="BF"/>
     </w:rPr>
   </w:style>
-  <w:style w:type="character" w:customStyle="1" w:styleId="Nadpis5Char">
-    <w:name w:val="Nadpis 5 Char"/>
-    <w:basedOn w:val="Standardnpsmoodstavce"/>
-    <w:link w:val="Nadpis5"/>
+  <w:style w:type="character" w:customStyle="1" w:styleId="Heading5Char">
+    <w:name w:val="Heading 5 Char"/>
+    <w:basedOn w:val="DefaultParagraphFont"/>
+    <w:link w:val="Heading5"/>
     <w:uiPriority w:val="9"/>
     <w:semiHidden/>
     <w:rsid w:val="007E725B"/>
@@ -3367,10 +3605,10 @@
       <w:color w:val="2E74B5" w:themeColor="accent1" w:themeShade="BF"/>
     </w:rPr>
   </w:style>
-  <w:style w:type="character" w:customStyle="1" w:styleId="Nadpis6Char">
-    <w:name w:val="Nadpis 6 Char"/>
-    <w:basedOn w:val="Standardnpsmoodstavce"/>
-    <w:link w:val="Nadpis6"/>
+  <w:style w:type="character" w:customStyle="1" w:styleId="Heading6Char">
+    <w:name w:val="Heading 6 Char"/>
+    <w:basedOn w:val="DefaultParagraphFont"/>
+    <w:link w:val="Heading6"/>
     <w:uiPriority w:val="9"/>
     <w:semiHidden/>
     <w:rsid w:val="007E725B"/>
@@ -3379,10 +3617,10 @@
       <w:color w:val="1F4D78" w:themeColor="accent1" w:themeShade="7F"/>
     </w:rPr>
   </w:style>
-  <w:style w:type="character" w:customStyle="1" w:styleId="Nadpis7Char">
-    <w:name w:val="Nadpis 7 Char"/>
-    <w:basedOn w:val="Standardnpsmoodstavce"/>
-    <w:link w:val="Nadpis7"/>
+  <w:style w:type="character" w:customStyle="1" w:styleId="Heading7Char">
+    <w:name w:val="Heading 7 Char"/>
+    <w:basedOn w:val="DefaultParagraphFont"/>
+    <w:link w:val="Heading7"/>
     <w:uiPriority w:val="9"/>
     <w:semiHidden/>
     <w:rsid w:val="007E725B"/>
@@ -3393,10 +3631,10 @@
       <w:color w:val="1F4D78" w:themeColor="accent1" w:themeShade="7F"/>
     </w:rPr>
   </w:style>
-  <w:style w:type="character" w:customStyle="1" w:styleId="Nadpis8Char">
-    <w:name w:val="Nadpis 8 Char"/>
-    <w:basedOn w:val="Standardnpsmoodstavce"/>
-    <w:link w:val="Nadpis8"/>
+  <w:style w:type="character" w:customStyle="1" w:styleId="Heading8Char">
+    <w:name w:val="Heading 8 Char"/>
+    <w:basedOn w:val="DefaultParagraphFont"/>
+    <w:link w:val="Heading8"/>
     <w:uiPriority w:val="9"/>
     <w:semiHidden/>
     <w:rsid w:val="007E725B"/>
@@ -3407,10 +3645,10 @@
       <w:szCs w:val="21"/>
     </w:rPr>
   </w:style>
-  <w:style w:type="character" w:customStyle="1" w:styleId="Nadpis9Char">
-    <w:name w:val="Nadpis 9 Char"/>
-    <w:basedOn w:val="Standardnpsmoodstavce"/>
-    <w:link w:val="Nadpis9"/>
+  <w:style w:type="character" w:customStyle="1" w:styleId="Heading9Char">
+    <w:name w:val="Heading 9 Char"/>
+    <w:basedOn w:val="DefaultParagraphFont"/>
+    <w:link w:val="Heading9"/>
     <w:uiPriority w:val="9"/>
     <w:semiHidden/>
     <w:rsid w:val="007E725B"/>
@@ -3423,10 +3661,10 @@
       <w:szCs w:val="21"/>
     </w:rPr>
   </w:style>
-  <w:style w:type="paragraph" w:styleId="Seznamobrzk">
+  <w:style w:type="paragraph" w:styleId="TableofFigures">
     <w:name w:val="table of figures"/>
-    <w:basedOn w:val="Normln"/>
-    <w:next w:val="Normln"/>
+    <w:basedOn w:val="Normal"/>
+    <w:next w:val="Normal"/>
     <w:uiPriority w:val="99"/>
     <w:unhideWhenUsed/>
     <w:rsid w:val="008C78A0"/>
@@ -3436,17 +3674,17 @@
   </w:style>
   <w:style w:type="character" w:customStyle="1" w:styleId="rl-480-hide-inline">
     <w:name w:val="rl-480-hide-inline"/>
-    <w:basedOn w:val="Standardnpsmoodstavce"/>
+    <w:basedOn w:val="DefaultParagraphFont"/>
     <w:rsid w:val="00302BAD"/>
   </w:style>
   <w:style w:type="character" w:customStyle="1" w:styleId="apple-converted-space">
     <w:name w:val="apple-converted-space"/>
-    <w:basedOn w:val="Standardnpsmoodstavce"/>
+    <w:basedOn w:val="DefaultParagraphFont"/>
     <w:rsid w:val="00302BAD"/>
   </w:style>
   <w:style w:type="character" w:customStyle="1" w:styleId="Pokec">
     <w:name w:val="Pokec"/>
-    <w:basedOn w:val="Standardnpsmoodstavce"/>
+    <w:basedOn w:val="DefaultParagraphFont"/>
     <w:rsid w:val="003F3AA1"/>
     <w:rPr>
       <w:color w:val="FF0000"/>
@@ -3470,7 +3708,7 @@
   </w:style>
   <w:style w:type="paragraph" w:customStyle="1" w:styleId="Tabulka">
     <w:name w:val="Tabulka"/>
-    <w:basedOn w:val="Normln"/>
+    <w:basedOn w:val="Normal"/>
     <w:link w:val="TabulkaChar"/>
     <w:qFormat/>
     <w:rsid w:val="00443A92"/>
@@ -3478,9 +3716,9 @@
       <w:spacing w:after="0"/>
     </w:pPr>
   </w:style>
-  <w:style w:type="paragraph" w:styleId="Odstavecseseznamem">
+  <w:style w:type="paragraph" w:styleId="ListParagraph">
     <w:name w:val="List Paragraph"/>
-    <w:basedOn w:val="Normln"/>
+    <w:basedOn w:val="Normal"/>
     <w:uiPriority w:val="34"/>
     <w:qFormat/>
     <w:rsid w:val="00275585"/>
@@ -3499,13 +3737,13 @@
   </w:style>
   <w:style w:type="character" w:customStyle="1" w:styleId="TabulkaChar">
     <w:name w:val="Tabulka Char"/>
-    <w:basedOn w:val="Standardnpsmoodstavce"/>
+    <w:basedOn w:val="DefaultParagraphFont"/>
     <w:link w:val="Tabulka"/>
     <w:rsid w:val="00443A92"/>
   </w:style>
   <w:style w:type="character" w:customStyle="1" w:styleId="UnresolvedMention1">
     <w:name w:val="Unresolved Mention1"/>
-    <w:basedOn w:val="Standardnpsmoodstavce"/>
+    <w:basedOn w:val="DefaultParagraphFont"/>
     <w:uiPriority w:val="99"/>
     <w:semiHidden/>
     <w:unhideWhenUsed/>
@@ -3517,7 +3755,7 @@
   </w:style>
   <w:style w:type="paragraph" w:customStyle="1" w:styleId="Bezodstavce">
     <w:name w:val="Bez odstavce"/>
-    <w:basedOn w:val="Normln"/>
+    <w:basedOn w:val="Normal"/>
     <w:rsid w:val="00DF2AC7"/>
     <w:pPr>
       <w:suppressAutoHyphens/>
@@ -3530,9 +3768,9 @@
       <w:lang w:eastAsia="cs-CZ"/>
     </w:rPr>
   </w:style>
-  <w:style w:type="paragraph" w:styleId="Normlnweb">
+  <w:style w:type="paragraph" w:styleId="NormalWeb">
     <w:name w:val="Normal (Web)"/>
-    <w:basedOn w:val="Normln"/>
+    <w:basedOn w:val="Normal"/>
     <w:uiPriority w:val="99"/>
     <w:semiHidden/>
     <w:unhideWhenUsed/>
@@ -3546,11 +3784,11 @@
       <w:lang w:val="en-GB" w:eastAsia="en-GB"/>
     </w:rPr>
   </w:style>
-  <w:style w:type="paragraph" w:styleId="z-Zatekformule">
+  <w:style w:type="paragraph" w:styleId="z-TopofForm">
     <w:name w:val="HTML Top of Form"/>
-    <w:basedOn w:val="Normln"/>
-    <w:next w:val="Normln"/>
-    <w:link w:val="z-ZatekformuleChar"/>
+    <w:basedOn w:val="Normal"/>
+    <w:next w:val="Normal"/>
+    <w:link w:val="z-TopofFormChar"/>
     <w:hidden/>
     <w:uiPriority w:val="99"/>
     <w:semiHidden/>
@@ -3571,10 +3809,10 @@
       <w:lang w:val="en-GB" w:eastAsia="en-GB"/>
     </w:rPr>
   </w:style>
-  <w:style w:type="character" w:customStyle="1" w:styleId="z-ZatekformuleChar">
-    <w:name w:val="z-Začátek formuláře Char"/>
-    <w:basedOn w:val="Standardnpsmoodstavce"/>
-    <w:link w:val="z-Zatekformule"/>
+  <w:style w:type="character" w:customStyle="1" w:styleId="z-TopofFormChar">
+    <w:name w:val="z-Top of Form Char"/>
+    <w:basedOn w:val="DefaultParagraphFont"/>
+    <w:link w:val="z-TopofForm"/>
     <w:uiPriority w:val="99"/>
     <w:semiHidden/>
     <w:rsid w:val="00584785"/>
@@ -3586,9 +3824,9 @@
       <w:lang w:val="en-GB" w:eastAsia="en-GB"/>
     </w:rPr>
   </w:style>
-  <w:style w:type="character" w:styleId="Nevyeenzmnka">
+  <w:style w:type="character" w:styleId="UnresolvedMention">
     <w:name w:val="Unresolved Mention"/>
-    <w:basedOn w:val="Standardnpsmoodstavce"/>
+    <w:basedOn w:val="DefaultParagraphFont"/>
     <w:uiPriority w:val="99"/>
     <w:semiHidden/>
     <w:unhideWhenUsed/>
@@ -3598,9 +3836,9 @@
       <w:shd w:val="clear" w:color="auto" w:fill="E1DFDD"/>
     </w:rPr>
   </w:style>
-  <w:style w:type="character" w:styleId="Siln">
+  <w:style w:type="character" w:styleId="Strong">
     <w:name w:val="Strong"/>
-    <w:basedOn w:val="Standardnpsmoodstavce"/>
+    <w:basedOn w:val="DefaultParagraphFont"/>
     <w:uiPriority w:val="22"/>
     <w:qFormat/>
     <w:rsid w:val="00E47A38"/>
@@ -3609,9 +3847,9 @@
       <w:bCs/>
     </w:rPr>
   </w:style>
-  <w:style w:type="character" w:styleId="Sledovanodkaz">
+  <w:style w:type="character" w:styleId="FollowedHyperlink">
     <w:name w:val="FollowedHyperlink"/>
-    <w:basedOn w:val="Standardnpsmoodstavce"/>
+    <w:basedOn w:val="DefaultParagraphFont"/>
     <w:uiPriority w:val="99"/>
     <w:semiHidden/>
     <w:unhideWhenUsed/>
@@ -3621,9 +3859,9 @@
       <w:u w:val="single"/>
     </w:rPr>
   </w:style>
-  <w:style w:type="character" w:styleId="Zdraznn">
+  <w:style w:type="character" w:styleId="Emphasis">
     <w:name w:val="Emphasis"/>
-    <w:basedOn w:val="Standardnpsmoodstavce"/>
+    <w:basedOn w:val="DefaultParagraphFont"/>
     <w:uiPriority w:val="20"/>
     <w:qFormat/>
     <w:rsid w:val="006D18ED"/>

</xml_diff>